<commit_message>
Generated Random Wandering results and finished Raport
</commit_message>
<xml_diff>
--- a/Lab2/Sprawozdanie.docx
+++ b/Lab2/Sprawozdanie.docx
@@ -8267,154 +8267,987 @@
         <w:rPr>
           <w:lang w:val="pl-PL"/>
         </w:rPr>
-        <w:t>Zadanie uświadamia jak bardzo wybór konkretnej heurystyki wpływa na ostateczny wynik rozwiązania. Mierząc się z jakimkolwiek problemem, który decydujemy się rozwiązać takimi metodami</w:t>
-      </w:r>
-      <w:r>
-        <w:rPr>
-          <w:lang w:val="pl-PL"/>
-        </w:rPr>
-        <w:t>,</w:t>
-      </w:r>
-      <w:r>
-        <w:rPr>
-          <w:lang w:val="pl-PL"/>
-        </w:rPr>
-        <w:t xml:space="preserve"> istotne jest w pierwszej kolejności przeanalizowanie istniejących podejść i refleksja czy w naszym przypadku, któraś z heurystyk nie dominuje pozostałych. </w:t>
-      </w:r>
-    </w:p>
-    <w:p>
-      <w:pPr>
-        <w:rPr>
-          <w:lang w:val="pl-PL"/>
-        </w:rPr>
-      </w:pPr>
-      <w:r>
-        <w:rPr>
-          <w:lang w:val="pl-PL"/>
-        </w:rPr>
-        <w:t xml:space="preserve">Implementacja najbliższego sąsiada okazała się dla naszego zmodyfikowanego problemu komiwojażera </w:t>
-      </w:r>
-      <w:r>
-        <w:rPr>
-          <w:lang w:val="pl-PL"/>
-        </w:rPr>
-        <w:t>zdecydowanie gorsza</w:t>
-      </w:r>
-      <w:r>
-        <w:rPr>
-          <w:lang w:val="pl-PL"/>
-        </w:rPr>
-        <w:t xml:space="preserve"> niż w </w:t>
-      </w:r>
-      <w:r>
-        <w:rPr>
-          <w:lang w:val="pl-PL"/>
-        </w:rPr>
-        <w:t>pozostałe dwie techniki. Prawdopodobnie może się</w:t>
-      </w:r>
-      <w:r>
-        <w:rPr>
-          <w:lang w:val="pl-PL"/>
-        </w:rPr>
-        <w:t xml:space="preserve"> tak</w:t>
-      </w:r>
-      <w:r>
-        <w:rPr>
-          <w:lang w:val="pl-PL"/>
-        </w:rPr>
-        <w:t xml:space="preserve"> dziać ze względu na fakt, że funkcja celu zamodelowana w ten sposób nie oddaje prawdziwej charakterystyki naszego problemu. Wybierając zawsze najbliższego sąsiada i wstawiając go w dowolne miejsce nie kontrolujemy bezpośrednio tego w jaki sposób ulegnie modyfikacji ścieżka grafu a patrzymy jedynie przez pryzmat odległości wierzchołków od siebie.</w:t>
-      </w:r>
+        <w:t xml:space="preserve">Lokalne przeszukiwanie w wersji zachłannej okazało się podejściem szybszym niż metoda w </w:t>
+      </w:r>
+      <w:proofErr w:type="spellStart"/>
+      <w:r>
+        <w:rPr>
+          <w:lang w:val="pl-PL"/>
+        </w:rPr>
+        <w:t>wersji</w:t>
+      </w:r>
+      <w:proofErr w:type="spellEnd"/>
       <w:r>
         <w:rPr>
           <w:lang w:val="pl-PL"/>
         </w:rPr>
         <w:t xml:space="preserve"> </w:t>
       </w:r>
-    </w:p>
-    <w:p>
-      <w:pPr>
-        <w:rPr>
-          <w:lang w:val="pl-PL"/>
-        </w:rPr>
-      </w:pPr>
-      <w:r>
-        <w:rPr>
-          <w:lang w:val="pl-PL"/>
-        </w:rPr>
-        <w:t>Cykl generowany drugą metodą (metodą rozbudowy cyklu) jest więc dużo lepszy. W tym przypadku rzeczywiście modelujemy dokładniej element systemu, na którego optymalizacji zależy nam najbardziej (kryterium jest dla nas rzeczywista długość fragmentu, który powstanie na skutek włączenia wierzchołka do cyklu). Nie mniej wciąż, ze względu na zachłanną charakterystykę tego podejścia mogą się zdarzyć sytuacje, w których nie uwzględniając przyszłości uniemożliwimy sobie lepszy ruch biorąc pochopnie to co najlepsze w teraźniejszości.</w:t>
-      </w:r>
-    </w:p>
-    <w:p>
-      <w:pPr>
-        <w:rPr>
-          <w:lang w:val="pl-PL"/>
-        </w:rPr>
-      </w:pPr>
-      <w:r>
-        <w:rPr>
-          <w:lang w:val="pl-PL"/>
-        </w:rPr>
-        <w:t>Trzecia metoda (Heurystyka Konstrukcyjna 2-żal) daje nam narzędzie do walki z sytuacją opisaną w poprzednim akapicie. Jeżeli jako analitycy zdamy sobie sprawę z prawdopodobieństwa istnienia takiego zagrożenia, możemy przeciwdziałać wykorzyst</w:t>
-      </w:r>
-      <w:r>
-        <w:rPr>
-          <w:lang w:val="pl-PL"/>
-        </w:rPr>
-        <w:t>ując</w:t>
-      </w:r>
-      <w:r>
-        <w:rPr>
-          <w:lang w:val="pl-PL"/>
-        </w:rPr>
-        <w:t xml:space="preserve"> mechanikę żalu, żeby </w:t>
-      </w:r>
-      <w:r>
-        <w:rPr>
-          <w:lang w:val="pl-PL"/>
-        </w:rPr>
-        <w:t xml:space="preserve">spróbować </w:t>
-      </w:r>
-      <w:r>
-        <w:rPr>
-          <w:lang w:val="pl-PL"/>
-        </w:rPr>
-        <w:t xml:space="preserve">osiągnąć lepszy wynik (nie </w:t>
-      </w:r>
-      <w:r>
-        <w:rPr>
-          <w:lang w:val="pl-PL"/>
-        </w:rPr>
-        <w:t>blokując sobie</w:t>
-      </w:r>
-      <w:r>
-        <w:rPr>
-          <w:lang w:val="pl-PL"/>
-        </w:rPr>
-        <w:t xml:space="preserve"> możliwości, które mogą przynieść </w:t>
-      </w:r>
+      <w:proofErr w:type="spellStart"/>
+      <w:r>
+        <w:rPr>
+          <w:lang w:val="pl-PL"/>
+        </w:rPr>
+        <w:t>stromej</w:t>
+      </w:r>
+      <w:proofErr w:type="spellEnd"/>
+      <w:r>
+        <w:rPr>
+          <w:lang w:val="pl-PL"/>
+        </w:rPr>
+        <w:t xml:space="preserve">. Różnica jest </w:t>
+      </w:r>
+      <w:proofErr w:type="spellStart"/>
+      <w:r>
+        <w:rPr>
+          <w:lang w:val="pl-PL"/>
+        </w:rPr>
+        <w:t>szczególnie</w:t>
+      </w:r>
+      <w:proofErr w:type="spellEnd"/>
+      <w:r>
+        <w:rPr>
+          <w:lang w:val="pl-PL"/>
+        </w:rPr>
+        <w:t xml:space="preserve"> </w:t>
+      </w:r>
+      <w:proofErr w:type="spellStart"/>
+      <w:proofErr w:type="gramStart"/>
+      <w:r>
+        <w:rPr>
+          <w:lang w:val="pl-PL"/>
+        </w:rPr>
+        <w:t>zauważalna</w:t>
+      </w:r>
+      <w:proofErr w:type="spellEnd"/>
+      <w:proofErr w:type="gramEnd"/>
+      <w:r>
+        <w:rPr>
+          <w:lang w:val="pl-PL"/>
+        </w:rPr>
+        <w:t xml:space="preserve"> </w:t>
+      </w:r>
+      <w:proofErr w:type="spellStart"/>
+      <w:r>
+        <w:rPr>
+          <w:lang w:val="pl-PL"/>
+        </w:rPr>
+        <w:t>gdy</w:t>
+      </w:r>
+      <w:proofErr w:type="spellEnd"/>
+      <w:r>
+        <w:rPr>
+          <w:lang w:val="pl-PL"/>
+        </w:rPr>
+        <w:t xml:space="preserve"> </w:t>
+      </w:r>
+      <w:proofErr w:type="spellStart"/>
+      <w:r>
+        <w:rPr>
+          <w:lang w:val="pl-PL"/>
+        </w:rPr>
+        <w:t>algorytm</w:t>
+      </w:r>
+      <w:proofErr w:type="spellEnd"/>
+      <w:r>
+        <w:rPr>
+          <w:lang w:val="pl-PL"/>
+        </w:rPr>
+        <w:t xml:space="preserve"> </w:t>
+      </w:r>
+      <w:proofErr w:type="spellStart"/>
+      <w:r>
+        <w:rPr>
+          <w:lang w:val="pl-PL"/>
+        </w:rPr>
+        <w:t>rozpoczynał</w:t>
+      </w:r>
+      <w:proofErr w:type="spellEnd"/>
+      <w:r>
+        <w:rPr>
+          <w:lang w:val="pl-PL"/>
+        </w:rPr>
+        <w:t xml:space="preserve"> </w:t>
+      </w:r>
+      <w:proofErr w:type="spellStart"/>
+      <w:r>
+        <w:rPr>
+          <w:lang w:val="pl-PL"/>
+        </w:rPr>
+        <w:t>od</w:t>
+      </w:r>
+      <w:proofErr w:type="spellEnd"/>
+      <w:r>
+        <w:rPr>
+          <w:lang w:val="pl-PL"/>
+        </w:rPr>
+        <w:t xml:space="preserve"> </w:t>
+      </w:r>
+      <w:proofErr w:type="spellStart"/>
+      <w:r>
+        <w:rPr>
+          <w:lang w:val="pl-PL"/>
+        </w:rPr>
+        <w:t>rozwiązania</w:t>
+      </w:r>
+      <w:proofErr w:type="spellEnd"/>
+      <w:r>
+        <w:rPr>
+          <w:lang w:val="pl-PL"/>
+        </w:rPr>
+        <w:t xml:space="preserve"> </w:t>
+      </w:r>
+      <w:proofErr w:type="spellStart"/>
+      <w:r>
+        <w:rPr>
+          <w:lang w:val="pl-PL"/>
+        </w:rPr>
+        <w:t>losowego</w:t>
+      </w:r>
+      <w:proofErr w:type="spellEnd"/>
+      <w:r>
+        <w:rPr>
+          <w:lang w:val="pl-PL"/>
+        </w:rPr>
+        <w:t xml:space="preserve">. </w:t>
+      </w:r>
+      <w:proofErr w:type="spellStart"/>
+      <w:r>
+        <w:rPr>
+          <w:lang w:val="pl-PL"/>
+        </w:rPr>
+        <w:t>Wtedy</w:t>
+      </w:r>
+      <w:proofErr w:type="spellEnd"/>
+      <w:r>
+        <w:rPr>
+          <w:lang w:val="pl-PL"/>
+        </w:rPr>
+        <w:t xml:space="preserve"> </w:t>
+      </w:r>
+      <w:proofErr w:type="spellStart"/>
+      <w:r>
+        <w:rPr>
+          <w:lang w:val="pl-PL"/>
+        </w:rPr>
+        <w:t>wersja</w:t>
+      </w:r>
+      <w:proofErr w:type="spellEnd"/>
+      <w:r>
+        <w:rPr>
+          <w:lang w:val="pl-PL"/>
+        </w:rPr>
+        <w:t xml:space="preserve"> stroma </w:t>
+      </w:r>
+      <w:proofErr w:type="spellStart"/>
+      <w:r>
+        <w:rPr>
+          <w:lang w:val="pl-PL"/>
+        </w:rPr>
+        <w:t>potrzebowała</w:t>
+      </w:r>
+      <w:proofErr w:type="spellEnd"/>
+      <w:r>
+        <w:rPr>
+          <w:lang w:val="pl-PL"/>
+        </w:rPr>
+        <w:t xml:space="preserve"> </w:t>
+      </w:r>
+      <w:proofErr w:type="spellStart"/>
+      <w:r>
+        <w:rPr>
+          <w:lang w:val="pl-PL"/>
+        </w:rPr>
+        <w:t>nawet</w:t>
+      </w:r>
+      <w:proofErr w:type="spellEnd"/>
+      <w:r>
+        <w:rPr>
+          <w:lang w:val="pl-PL"/>
+        </w:rPr>
+        <w:t xml:space="preserve"> 8 </w:t>
+      </w:r>
+      <w:proofErr w:type="spellStart"/>
+      <w:r>
+        <w:rPr>
+          <w:lang w:val="pl-PL"/>
+        </w:rPr>
+        <w:t>razy</w:t>
+      </w:r>
+      <w:proofErr w:type="spellEnd"/>
+      <w:r>
+        <w:rPr>
+          <w:lang w:val="pl-PL"/>
+        </w:rPr>
+        <w:t xml:space="preserve"> </w:t>
+      </w:r>
+      <w:proofErr w:type="spellStart"/>
       <w:r>
         <w:rPr>
           <w:lang w:val="pl-PL"/>
         </w:rPr>
         <w:t>więcej</w:t>
       </w:r>
+      <w:proofErr w:type="spellEnd"/>
       <w:r>
         <w:rPr>
           <w:lang w:val="pl-PL"/>
         </w:rPr>
         <w:t xml:space="preserve"> </w:t>
       </w:r>
-      <w:r>
-        <w:rPr>
-          <w:lang w:val="pl-PL"/>
-        </w:rPr>
-        <w:t xml:space="preserve">korzyści </w:t>
-      </w:r>
-      <w:r>
-        <w:rPr>
-          <w:lang w:val="pl-PL"/>
-        </w:rPr>
-        <w:t xml:space="preserve">w następnym kroku).  </w:t>
+      <w:proofErr w:type="spellStart"/>
+      <w:r>
+        <w:rPr>
+          <w:lang w:val="pl-PL"/>
+        </w:rPr>
+        <w:t>czasu</w:t>
+      </w:r>
+      <w:proofErr w:type="spellEnd"/>
+      <w:r>
+        <w:rPr>
+          <w:lang w:val="pl-PL"/>
+        </w:rPr>
+        <w:t xml:space="preserve"> </w:t>
+      </w:r>
+      <w:proofErr w:type="spellStart"/>
+      <w:r>
+        <w:rPr>
+          <w:lang w:val="pl-PL"/>
+        </w:rPr>
+        <w:t>na</w:t>
+      </w:r>
+      <w:proofErr w:type="spellEnd"/>
+      <w:r>
+        <w:rPr>
+          <w:lang w:val="pl-PL"/>
+        </w:rPr>
+        <w:t xml:space="preserve"> </w:t>
+      </w:r>
+      <w:proofErr w:type="spellStart"/>
+      <w:r>
+        <w:rPr>
+          <w:lang w:val="pl-PL"/>
+        </w:rPr>
+        <w:t>osiągniecie</w:t>
+      </w:r>
+      <w:proofErr w:type="spellEnd"/>
+      <w:r>
+        <w:rPr>
+          <w:lang w:val="pl-PL"/>
+        </w:rPr>
+        <w:t xml:space="preserve"> optimum </w:t>
+      </w:r>
+      <w:proofErr w:type="spellStart"/>
+      <w:r>
+        <w:rPr>
+          <w:lang w:val="pl-PL"/>
+        </w:rPr>
+        <w:t>lokalnego</w:t>
+      </w:r>
+      <w:proofErr w:type="spellEnd"/>
+      <w:r>
+        <w:rPr>
+          <w:lang w:val="pl-PL"/>
+        </w:rPr>
+        <w:t xml:space="preserve">. </w:t>
+      </w:r>
+      <w:proofErr w:type="spellStart"/>
+      <w:r>
+        <w:rPr>
+          <w:lang w:val="pl-PL"/>
+        </w:rPr>
+        <w:t>Gdy</w:t>
+      </w:r>
+      <w:proofErr w:type="spellEnd"/>
+      <w:r>
+        <w:rPr>
+          <w:lang w:val="pl-PL"/>
+        </w:rPr>
+        <w:t xml:space="preserve"> </w:t>
+      </w:r>
+      <w:proofErr w:type="spellStart"/>
+      <w:r>
+        <w:rPr>
+          <w:lang w:val="pl-PL"/>
+        </w:rPr>
+        <w:t>cykle</w:t>
+      </w:r>
+      <w:proofErr w:type="spellEnd"/>
+      <w:r>
+        <w:rPr>
+          <w:lang w:val="pl-PL"/>
+        </w:rPr>
+        <w:t xml:space="preserve"> </w:t>
+      </w:r>
+      <w:proofErr w:type="spellStart"/>
+      <w:r>
+        <w:rPr>
+          <w:lang w:val="pl-PL"/>
+        </w:rPr>
+        <w:t>startowe</w:t>
+      </w:r>
+      <w:proofErr w:type="spellEnd"/>
+      <w:r>
+        <w:rPr>
+          <w:lang w:val="pl-PL"/>
+        </w:rPr>
+        <w:t xml:space="preserve"> </w:t>
+      </w:r>
+      <w:proofErr w:type="spellStart"/>
+      <w:r>
+        <w:rPr>
+          <w:lang w:val="pl-PL"/>
+        </w:rPr>
+        <w:t>wybierane</w:t>
+      </w:r>
+      <w:proofErr w:type="spellEnd"/>
+      <w:r>
+        <w:rPr>
+          <w:lang w:val="pl-PL"/>
+        </w:rPr>
+        <w:t xml:space="preserve"> </w:t>
+      </w:r>
+      <w:proofErr w:type="spellStart"/>
+      <w:r>
+        <w:rPr>
+          <w:lang w:val="pl-PL"/>
+        </w:rPr>
+        <w:t>były</w:t>
+      </w:r>
+      <w:proofErr w:type="spellEnd"/>
+      <w:r>
+        <w:rPr>
+          <w:lang w:val="pl-PL"/>
+        </w:rPr>
+        <w:t xml:space="preserve"> za </w:t>
+      </w:r>
+      <w:proofErr w:type="spellStart"/>
+      <w:r>
+        <w:rPr>
+          <w:lang w:val="pl-PL"/>
+        </w:rPr>
+        <w:t>pomocą</w:t>
+      </w:r>
+      <w:proofErr w:type="spellEnd"/>
+      <w:r>
+        <w:rPr>
+          <w:lang w:val="pl-PL"/>
+        </w:rPr>
+        <w:t xml:space="preserve"> </w:t>
+      </w:r>
+      <w:proofErr w:type="spellStart"/>
+      <w:r>
+        <w:rPr>
+          <w:lang w:val="pl-PL"/>
+        </w:rPr>
+        <w:t>heurystyki</w:t>
+      </w:r>
+      <w:proofErr w:type="spellEnd"/>
+      <w:r>
+        <w:rPr>
+          <w:lang w:val="pl-PL"/>
+        </w:rPr>
+        <w:t xml:space="preserve">, </w:t>
+      </w:r>
+      <w:proofErr w:type="spellStart"/>
+      <w:r>
+        <w:rPr>
+          <w:lang w:val="pl-PL"/>
+        </w:rPr>
+        <w:t>wtedy</w:t>
+      </w:r>
+      <w:proofErr w:type="spellEnd"/>
+      <w:r>
+        <w:rPr>
+          <w:lang w:val="pl-PL"/>
+        </w:rPr>
+        <w:t xml:space="preserve"> </w:t>
+      </w:r>
+      <w:proofErr w:type="spellStart"/>
+      <w:r>
+        <w:rPr>
+          <w:lang w:val="pl-PL"/>
+        </w:rPr>
+        <w:t>różnica</w:t>
+      </w:r>
+      <w:proofErr w:type="spellEnd"/>
+      <w:r>
+        <w:rPr>
+          <w:lang w:val="pl-PL"/>
+        </w:rPr>
+        <w:t xml:space="preserve"> w </w:t>
+      </w:r>
+      <w:proofErr w:type="spellStart"/>
+      <w:r>
+        <w:rPr>
+          <w:lang w:val="pl-PL"/>
+        </w:rPr>
+        <w:t>czasie</w:t>
+      </w:r>
+      <w:proofErr w:type="spellEnd"/>
+      <w:r>
+        <w:rPr>
+          <w:lang w:val="pl-PL"/>
+        </w:rPr>
+        <w:t xml:space="preserve"> </w:t>
+      </w:r>
+      <w:proofErr w:type="spellStart"/>
+      <w:r>
+        <w:rPr>
+          <w:lang w:val="pl-PL"/>
+        </w:rPr>
+        <w:t>była</w:t>
+      </w:r>
+      <w:proofErr w:type="spellEnd"/>
+      <w:r>
+        <w:rPr>
+          <w:lang w:val="pl-PL"/>
+        </w:rPr>
+        <w:t xml:space="preserve"> </w:t>
+      </w:r>
+      <w:proofErr w:type="spellStart"/>
+      <w:r>
+        <w:rPr>
+          <w:lang w:val="pl-PL"/>
+        </w:rPr>
+        <w:t>mniejsza</w:t>
+      </w:r>
+      <w:proofErr w:type="spellEnd"/>
+      <w:r>
+        <w:rPr>
+          <w:lang w:val="pl-PL"/>
+        </w:rPr>
+        <w:t xml:space="preserve">, </w:t>
+      </w:r>
+      <w:proofErr w:type="spellStart"/>
+      <w:r>
+        <w:rPr>
+          <w:lang w:val="pl-PL"/>
+        </w:rPr>
+        <w:t>choć</w:t>
+      </w:r>
+      <w:proofErr w:type="spellEnd"/>
+      <w:r>
+        <w:rPr>
+          <w:lang w:val="pl-PL"/>
+        </w:rPr>
+        <w:t xml:space="preserve"> </w:t>
+      </w:r>
+      <w:proofErr w:type="spellStart"/>
+      <w:r>
+        <w:rPr>
+          <w:lang w:val="pl-PL"/>
+        </w:rPr>
+        <w:t>mimo</w:t>
+      </w:r>
+      <w:proofErr w:type="spellEnd"/>
+      <w:r>
+        <w:rPr>
+          <w:lang w:val="pl-PL"/>
+        </w:rPr>
+        <w:t xml:space="preserve"> </w:t>
+      </w:r>
+      <w:proofErr w:type="spellStart"/>
+      <w:r>
+        <w:rPr>
+          <w:lang w:val="pl-PL"/>
+        </w:rPr>
+        <w:t>wszystko</w:t>
+      </w:r>
+      <w:proofErr w:type="spellEnd"/>
+      <w:r>
+        <w:rPr>
+          <w:lang w:val="pl-PL"/>
+        </w:rPr>
+        <w:t xml:space="preserve"> </w:t>
+      </w:r>
+      <w:proofErr w:type="spellStart"/>
+      <w:r>
+        <w:rPr>
+          <w:lang w:val="pl-PL"/>
+        </w:rPr>
+        <w:t>różnica</w:t>
+      </w:r>
+      <w:proofErr w:type="spellEnd"/>
+      <w:r>
+        <w:rPr>
+          <w:lang w:val="pl-PL"/>
+        </w:rPr>
+        <w:t xml:space="preserve"> jest </w:t>
+      </w:r>
+      <w:proofErr w:type="spellStart"/>
+      <w:r>
+        <w:rPr>
+          <w:lang w:val="pl-PL"/>
+        </w:rPr>
+        <w:t>znaczna</w:t>
+      </w:r>
+      <w:proofErr w:type="spellEnd"/>
+      <w:r>
+        <w:rPr>
+          <w:lang w:val="pl-PL"/>
+        </w:rPr>
+        <w:t xml:space="preserve">. </w:t>
+      </w:r>
+    </w:p>
+    <w:p>
+      <w:pPr>
+        <w:rPr>
+          <w:lang w:val="pl-PL"/>
+        </w:rPr>
+      </w:pPr>
+      <w:r>
+        <w:rPr>
+          <w:lang w:val="pl-PL"/>
+        </w:rPr>
+        <w:t xml:space="preserve">Średnio najkrótszą ścieżkę budowała </w:t>
+      </w:r>
+      <w:proofErr w:type="spellStart"/>
+      <w:r>
+        <w:rPr>
+          <w:lang w:val="pl-PL"/>
+        </w:rPr>
+        <w:t>metoda</w:t>
+      </w:r>
+      <w:proofErr w:type="spellEnd"/>
+      <w:r>
+        <w:rPr>
+          <w:lang w:val="pl-PL"/>
+        </w:rPr>
+        <w:t xml:space="preserve"> w wersji stromej, </w:t>
+      </w:r>
+      <w:proofErr w:type="spellStart"/>
+      <w:r>
+        <w:rPr>
+          <w:lang w:val="pl-PL"/>
+        </w:rPr>
+        <w:t>która</w:t>
+      </w:r>
+      <w:proofErr w:type="spellEnd"/>
+      <w:r>
+        <w:rPr>
+          <w:lang w:val="pl-PL"/>
+        </w:rPr>
+        <w:t xml:space="preserve"> </w:t>
+      </w:r>
+      <w:proofErr w:type="spellStart"/>
+      <w:r>
+        <w:rPr>
+          <w:lang w:val="pl-PL"/>
+        </w:rPr>
+        <w:t>zamieniała</w:t>
+      </w:r>
+      <w:proofErr w:type="spellEnd"/>
+      <w:r>
+        <w:rPr>
+          <w:lang w:val="pl-PL"/>
+        </w:rPr>
+        <w:t xml:space="preserve"> </w:t>
+      </w:r>
+      <w:proofErr w:type="spellStart"/>
+      <w:r>
+        <w:rPr>
+          <w:lang w:val="pl-PL"/>
+        </w:rPr>
+        <w:t>krawędzie</w:t>
+      </w:r>
+      <w:proofErr w:type="spellEnd"/>
+      <w:r>
+        <w:rPr>
+          <w:lang w:val="pl-PL"/>
+        </w:rPr>
+        <w:t xml:space="preserve"> </w:t>
+      </w:r>
+      <w:proofErr w:type="spellStart"/>
+      <w:r>
+        <w:rPr>
+          <w:lang w:val="pl-PL"/>
+        </w:rPr>
+        <w:t>wewnątrz</w:t>
+      </w:r>
+      <w:proofErr w:type="spellEnd"/>
+      <w:r>
+        <w:rPr>
+          <w:lang w:val="pl-PL"/>
+        </w:rPr>
+        <w:t xml:space="preserve"> </w:t>
+      </w:r>
+      <w:proofErr w:type="spellStart"/>
+      <w:r>
+        <w:rPr>
+          <w:lang w:val="pl-PL"/>
+        </w:rPr>
+        <w:t>cykli</w:t>
+      </w:r>
+      <w:proofErr w:type="spellEnd"/>
+      <w:r>
+        <w:rPr>
+          <w:lang w:val="pl-PL"/>
+        </w:rPr>
+        <w:t xml:space="preserve"> </w:t>
+      </w:r>
+      <w:proofErr w:type="spellStart"/>
+      <w:r>
+        <w:rPr>
+          <w:lang w:val="pl-PL"/>
+        </w:rPr>
+        <w:t>oraz</w:t>
+      </w:r>
+      <w:proofErr w:type="spellEnd"/>
+      <w:r>
+        <w:rPr>
+          <w:lang w:val="pl-PL"/>
+        </w:rPr>
+        <w:t xml:space="preserve"> </w:t>
+      </w:r>
+      <w:proofErr w:type="spellStart"/>
+      <w:r>
+        <w:rPr>
+          <w:lang w:val="pl-PL"/>
+        </w:rPr>
+        <w:t>wierzchołki</w:t>
+      </w:r>
+      <w:proofErr w:type="spellEnd"/>
+      <w:r>
+        <w:rPr>
+          <w:lang w:val="pl-PL"/>
+        </w:rPr>
+        <w:t xml:space="preserve"> </w:t>
+      </w:r>
+      <w:proofErr w:type="spellStart"/>
+      <w:r>
+        <w:rPr>
+          <w:lang w:val="pl-PL"/>
+        </w:rPr>
+        <w:t>między</w:t>
+      </w:r>
+      <w:proofErr w:type="spellEnd"/>
+      <w:r>
+        <w:rPr>
+          <w:lang w:val="pl-PL"/>
+        </w:rPr>
+        <w:t xml:space="preserve"> </w:t>
+      </w:r>
+      <w:proofErr w:type="spellStart"/>
+      <w:r>
+        <w:rPr>
+          <w:lang w:val="pl-PL"/>
+        </w:rPr>
+        <w:t>cyklami</w:t>
+      </w:r>
+      <w:proofErr w:type="spellEnd"/>
+      <w:r>
+        <w:rPr>
+          <w:lang w:val="pl-PL"/>
+        </w:rPr>
+        <w:t xml:space="preserve"> z heurystycznym rozwiązaniem początkowym. Ta </w:t>
+      </w:r>
+      <w:proofErr w:type="spellStart"/>
+      <w:r>
+        <w:rPr>
+          <w:lang w:val="pl-PL"/>
+        </w:rPr>
+        <w:t>sama</w:t>
+      </w:r>
+      <w:proofErr w:type="spellEnd"/>
+      <w:r>
+        <w:rPr>
+          <w:lang w:val="pl-PL"/>
+        </w:rPr>
+        <w:t xml:space="preserve"> </w:t>
+      </w:r>
+      <w:proofErr w:type="spellStart"/>
+      <w:r>
+        <w:rPr>
+          <w:lang w:val="pl-PL"/>
+        </w:rPr>
+        <w:t>metoda</w:t>
+      </w:r>
+      <w:proofErr w:type="spellEnd"/>
+      <w:r>
+        <w:rPr>
+          <w:lang w:val="pl-PL"/>
+        </w:rPr>
+        <w:t xml:space="preserve"> </w:t>
+      </w:r>
+      <w:proofErr w:type="spellStart"/>
+      <w:r>
+        <w:rPr>
+          <w:lang w:val="pl-PL"/>
+        </w:rPr>
+        <w:t>zbudowała</w:t>
+      </w:r>
+      <w:proofErr w:type="spellEnd"/>
+      <w:r>
+        <w:rPr>
+          <w:lang w:val="pl-PL"/>
+        </w:rPr>
+        <w:t xml:space="preserve"> </w:t>
+      </w:r>
+      <w:proofErr w:type="spellStart"/>
+      <w:r>
+        <w:rPr>
+          <w:lang w:val="pl-PL"/>
+        </w:rPr>
+        <w:t>najkrótszą</w:t>
+      </w:r>
+      <w:proofErr w:type="spellEnd"/>
+      <w:r>
+        <w:rPr>
+          <w:lang w:val="pl-PL"/>
+        </w:rPr>
+        <w:t xml:space="preserve"> </w:t>
+      </w:r>
+      <w:proofErr w:type="spellStart"/>
+      <w:r>
+        <w:rPr>
+          <w:lang w:val="pl-PL"/>
+        </w:rPr>
+        <w:t>ścieżkę</w:t>
+      </w:r>
+      <w:proofErr w:type="spellEnd"/>
+      <w:r>
+        <w:rPr>
+          <w:lang w:val="pl-PL"/>
+        </w:rPr>
+        <w:t xml:space="preserve"> dla zbioru danych </w:t>
+      </w:r>
+      <w:proofErr w:type="spellStart"/>
+      <w:r>
+        <w:rPr>
+          <w:lang w:val="pl-PL"/>
+        </w:rPr>
+        <w:t>krob</w:t>
+      </w:r>
+      <w:proofErr w:type="spellEnd"/>
+      <w:r>
+        <w:rPr>
+          <w:lang w:val="pl-PL"/>
+        </w:rPr>
+        <w:t xml:space="preserve">, </w:t>
+      </w:r>
+      <w:proofErr w:type="spellStart"/>
+      <w:r>
+        <w:rPr>
+          <w:lang w:val="pl-PL"/>
+        </w:rPr>
+        <w:t>jednak</w:t>
+      </w:r>
+      <w:proofErr w:type="spellEnd"/>
+      <w:r>
+        <w:rPr>
+          <w:lang w:val="pl-PL"/>
+        </w:rPr>
+        <w:t xml:space="preserve"> </w:t>
+      </w:r>
+      <w:proofErr w:type="spellStart"/>
+      <w:r>
+        <w:rPr>
+          <w:lang w:val="pl-PL"/>
+        </w:rPr>
+        <w:t>przy</w:t>
+      </w:r>
+      <w:proofErr w:type="spellEnd"/>
+      <w:r>
+        <w:rPr>
+          <w:lang w:val="pl-PL"/>
+        </w:rPr>
+        <w:t xml:space="preserve"> </w:t>
+      </w:r>
+      <w:proofErr w:type="spellStart"/>
+      <w:r>
+        <w:rPr>
+          <w:lang w:val="pl-PL"/>
+        </w:rPr>
+        <w:t>zbiorze</w:t>
+      </w:r>
+      <w:proofErr w:type="spellEnd"/>
+      <w:r>
+        <w:rPr>
+          <w:lang w:val="pl-PL"/>
+        </w:rPr>
+        <w:t xml:space="preserve"> </w:t>
+      </w:r>
+      <w:proofErr w:type="spellStart"/>
+      <w:r>
+        <w:rPr>
+          <w:lang w:val="pl-PL"/>
+        </w:rPr>
+        <w:t>kroa</w:t>
+      </w:r>
+      <w:proofErr w:type="spellEnd"/>
+      <w:r>
+        <w:rPr>
+          <w:lang w:val="pl-PL"/>
+        </w:rPr>
+        <w:t xml:space="preserve"> </w:t>
+      </w:r>
+      <w:proofErr w:type="spellStart"/>
+      <w:r>
+        <w:rPr>
+          <w:lang w:val="pl-PL"/>
+        </w:rPr>
+        <w:t>metodzie</w:t>
+      </w:r>
+      <w:proofErr w:type="spellEnd"/>
+      <w:r>
+        <w:rPr>
+          <w:lang w:val="pl-PL"/>
+        </w:rPr>
+        <w:t xml:space="preserve"> </w:t>
+      </w:r>
+      <w:proofErr w:type="spellStart"/>
+      <w:r>
+        <w:rPr>
+          <w:lang w:val="pl-PL"/>
+        </w:rPr>
+        <w:t>zachłannej</w:t>
+      </w:r>
+      <w:proofErr w:type="spellEnd"/>
+      <w:r>
+        <w:rPr>
+          <w:lang w:val="pl-PL"/>
+        </w:rPr>
+        <w:t xml:space="preserve"> </w:t>
+      </w:r>
+      <w:proofErr w:type="spellStart"/>
+      <w:r>
+        <w:rPr>
+          <w:lang w:val="pl-PL"/>
+        </w:rPr>
+        <w:t>zmieniającej</w:t>
+      </w:r>
+      <w:proofErr w:type="spellEnd"/>
+      <w:r>
+        <w:rPr>
+          <w:lang w:val="pl-PL"/>
+        </w:rPr>
+        <w:t xml:space="preserve"> </w:t>
+      </w:r>
+      <w:proofErr w:type="spellStart"/>
+      <w:r>
+        <w:rPr>
+          <w:lang w:val="pl-PL"/>
+        </w:rPr>
+        <w:t>wierzchołki</w:t>
+      </w:r>
+      <w:proofErr w:type="spellEnd"/>
+      <w:r>
+        <w:rPr>
+          <w:lang w:val="pl-PL"/>
+        </w:rPr>
+        <w:t xml:space="preserve"> </w:t>
+      </w:r>
+      <w:proofErr w:type="spellStart"/>
+      <w:r>
+        <w:rPr>
+          <w:lang w:val="pl-PL"/>
+        </w:rPr>
+        <w:t>między</w:t>
+      </w:r>
+      <w:proofErr w:type="spellEnd"/>
+      <w:r>
+        <w:rPr>
+          <w:lang w:val="pl-PL"/>
+        </w:rPr>
+        <w:t xml:space="preserve"> </w:t>
+      </w:r>
+      <w:proofErr w:type="spellStart"/>
+      <w:r>
+        <w:rPr>
+          <w:lang w:val="pl-PL"/>
+        </w:rPr>
+        <w:t>cyklami</w:t>
+      </w:r>
+      <w:proofErr w:type="spellEnd"/>
+      <w:r>
+        <w:rPr>
+          <w:lang w:val="pl-PL"/>
+        </w:rPr>
+        <w:t xml:space="preserve"> </w:t>
+      </w:r>
+      <w:proofErr w:type="spellStart"/>
+      <w:r>
+        <w:rPr>
+          <w:lang w:val="pl-PL"/>
+        </w:rPr>
+        <w:t>oraz</w:t>
+      </w:r>
+      <w:proofErr w:type="spellEnd"/>
+      <w:r>
+        <w:rPr>
+          <w:lang w:val="pl-PL"/>
+        </w:rPr>
+        <w:t xml:space="preserve"> </w:t>
+      </w:r>
+      <w:proofErr w:type="spellStart"/>
+      <w:r>
+        <w:rPr>
+          <w:lang w:val="pl-PL"/>
+        </w:rPr>
+        <w:t>krawędzie</w:t>
+      </w:r>
+      <w:proofErr w:type="spellEnd"/>
+      <w:r>
+        <w:rPr>
+          <w:lang w:val="pl-PL"/>
+        </w:rPr>
+        <w:t xml:space="preserve"> wewnątrz cyklu rozpoczynającej poszukiwanie od heurystyki udało się zbudować lepsze minimalne rozwiązanie. </w:t>
+      </w:r>
+    </w:p>
+    <w:p>
+      <w:pPr>
+        <w:rPr>
+          <w:lang w:val="pl-PL"/>
+        </w:rPr>
+      </w:pPr>
+      <w:r>
+        <w:rPr>
+          <w:lang w:val="pl-PL"/>
+        </w:rPr>
+        <w:t xml:space="preserve">Metoda w wersji stromej rozpoczynająca budowę rozwiązania od heurystyki, która zmienia krawędzie wewnątrz cykli i wierzchołki między cyklami okazała się najlepszym, </w:t>
+      </w:r>
+      <w:proofErr w:type="spellStart"/>
+      <w:r>
+        <w:rPr>
+          <w:lang w:val="pl-PL"/>
+        </w:rPr>
+        <w:t>jednak</w:t>
+      </w:r>
+      <w:proofErr w:type="spellEnd"/>
+      <w:r>
+        <w:rPr>
+          <w:lang w:val="pl-PL"/>
+        </w:rPr>
+        <w:t xml:space="preserve"> </w:t>
+      </w:r>
+      <w:proofErr w:type="spellStart"/>
+      <w:r>
+        <w:rPr>
+          <w:lang w:val="pl-PL"/>
+        </w:rPr>
+        <w:t>najwolniejszym</w:t>
+      </w:r>
+      <w:proofErr w:type="spellEnd"/>
+      <w:r>
+        <w:rPr>
+          <w:lang w:val="pl-PL"/>
+        </w:rPr>
+        <w:t xml:space="preserve"> </w:t>
+      </w:r>
+      <w:proofErr w:type="spellStart"/>
+      <w:r>
+        <w:rPr>
+          <w:lang w:val="pl-PL"/>
+        </w:rPr>
+        <w:t>algorytmem</w:t>
+      </w:r>
+      <w:proofErr w:type="spellEnd"/>
+      <w:r>
+        <w:rPr>
+          <w:lang w:val="pl-PL"/>
+        </w:rPr>
+        <w:t>.</w:t>
       </w:r>
     </w:p>
     <w:p>

</xml_diff>